<commit_message>
novas paginas de cards
</commit_message>
<xml_diff>
--- a/Artigos/MÓDULO 2.docx
+++ b/Artigos/MÓDULO 2.docx
@@ -242,43 +242,7 @@
           <w:sz w:val="56"/>
           <w:szCs w:val="56"/>
         </w:rPr>
-        <w:t xml:space="preserve">Entendendo a </w:t>
-      </w:r>
-      <w:r>
-        <w:rPr>
-          <w:rFonts w:ascii="Aptos" w:hAnsi="Aptos" w:cs="Segoe UI"/>
-          <w:color w:val="FFFFFF" w:themeColor="background1"/>
-          <w:sz w:val="56"/>
-          <w:szCs w:val="56"/>
-        </w:rPr>
-        <w:t>e</w:t>
-      </w:r>
-      <w:r>
-        <w:rPr>
-          <w:rFonts w:ascii="Aptos" w:hAnsi="Aptos" w:cs="Segoe UI"/>
-          <w:color w:val="FFFFFF" w:themeColor="background1"/>
-          <w:sz w:val="56"/>
-          <w:szCs w:val="56"/>
-        </w:rPr>
-        <w:t xml:space="preserve">ngenharia </w:t>
-      </w:r>
-      <w:r>
-        <w:rPr>
-          <w:rFonts w:ascii="Aptos" w:hAnsi="Aptos" w:cs="Segoe UI"/>
-          <w:color w:val="FFFFFF" w:themeColor="background1"/>
-          <w:sz w:val="56"/>
-          <w:szCs w:val="56"/>
-        </w:rPr>
-        <w:t>s</w:t>
-      </w:r>
-      <w:r>
-        <w:rPr>
-          <w:rFonts w:ascii="Aptos" w:hAnsi="Aptos" w:cs="Segoe UI"/>
-          <w:color w:val="FFFFFF" w:themeColor="background1"/>
-          <w:sz w:val="56"/>
-          <w:szCs w:val="56"/>
-        </w:rPr>
-        <w:t>ocial</w:t>
+        <w:t>Entendendo a engenharia social</w:t>
       </w:r>
     </w:p>
     <w:p>
@@ -336,127 +300,15 @@
           <w:sz w:val="44"/>
           <w:szCs w:val="44"/>
         </w:rPr>
-        <w:t xml:space="preserve">A </w:t>
-      </w:r>
-      <w:r>
-        <w:rPr>
-          <w:rFonts w:ascii="Bahnschrift SemiBold Condensed" w:hAnsi="Bahnschrift SemiBold Condensed"/>
+        <w:t xml:space="preserve">A mente do fraudador: </w:t>
+      </w:r>
+      <w:r>
+        <w:rPr>
+          <w:rFonts w:ascii="Bahnschrift Light Condensed" w:hAnsi="Bahnschrift Light Condensed"/>
           <w:sz w:val="44"/>
           <w:szCs w:val="44"/>
         </w:rPr>
-        <w:t>m</w:t>
-      </w:r>
-      <w:r>
-        <w:rPr>
-          <w:rFonts w:ascii="Bahnschrift SemiBold Condensed" w:hAnsi="Bahnschrift SemiBold Condensed"/>
-          <w:sz w:val="44"/>
-          <w:szCs w:val="44"/>
-        </w:rPr>
-        <w:t xml:space="preserve">ente do </w:t>
-      </w:r>
-      <w:r>
-        <w:rPr>
-          <w:rFonts w:ascii="Bahnschrift SemiBold Condensed" w:hAnsi="Bahnschrift SemiBold Condensed"/>
-          <w:sz w:val="44"/>
-          <w:szCs w:val="44"/>
-        </w:rPr>
-        <w:t>f</w:t>
-      </w:r>
-      <w:r>
-        <w:rPr>
-          <w:rFonts w:ascii="Bahnschrift SemiBold Condensed" w:hAnsi="Bahnschrift SemiBold Condensed"/>
-          <w:sz w:val="44"/>
-          <w:szCs w:val="44"/>
-        </w:rPr>
-        <w:t xml:space="preserve">raudador: </w:t>
-      </w:r>
-      <w:r>
-        <w:rPr>
-          <w:rFonts w:ascii="Bahnschrift Light Condensed" w:hAnsi="Bahnschrift Light Condensed"/>
-          <w:sz w:val="44"/>
-          <w:szCs w:val="44"/>
-        </w:rPr>
-        <w:t xml:space="preserve">Desvendando a </w:t>
-      </w:r>
-      <w:r>
-        <w:rPr>
-          <w:rFonts w:ascii="Bahnschrift Light Condensed" w:hAnsi="Bahnschrift Light Condensed"/>
-          <w:sz w:val="44"/>
-          <w:szCs w:val="44"/>
-        </w:rPr>
-        <w:t>e</w:t>
-      </w:r>
-      <w:r>
-        <w:rPr>
-          <w:rFonts w:ascii="Bahnschrift Light Condensed" w:hAnsi="Bahnschrift Light Condensed"/>
-          <w:sz w:val="44"/>
-          <w:szCs w:val="44"/>
-        </w:rPr>
-        <w:t xml:space="preserve">ngenharia </w:t>
-      </w:r>
-      <w:r>
-        <w:rPr>
-          <w:rFonts w:ascii="Bahnschrift Light Condensed" w:hAnsi="Bahnschrift Light Condensed"/>
-          <w:sz w:val="44"/>
-          <w:szCs w:val="44"/>
-        </w:rPr>
-        <w:t>s</w:t>
-      </w:r>
-      <w:r>
-        <w:rPr>
-          <w:rFonts w:ascii="Bahnschrift Light Condensed" w:hAnsi="Bahnschrift Light Condensed"/>
-          <w:sz w:val="44"/>
-          <w:szCs w:val="44"/>
-        </w:rPr>
-        <w:t xml:space="preserve">ocial e a </w:t>
-      </w:r>
-      <w:r>
-        <w:rPr>
-          <w:rFonts w:ascii="Bahnschrift Light Condensed" w:hAnsi="Bahnschrift Light Condensed"/>
-          <w:sz w:val="44"/>
-          <w:szCs w:val="44"/>
-        </w:rPr>
-        <w:t>p</w:t>
-      </w:r>
-      <w:r>
-        <w:rPr>
-          <w:rFonts w:ascii="Bahnschrift Light Condensed" w:hAnsi="Bahnschrift Light Condensed"/>
-          <w:sz w:val="44"/>
-          <w:szCs w:val="44"/>
-        </w:rPr>
-        <w:t xml:space="preserve">sicologia por </w:t>
-      </w:r>
-      <w:r>
-        <w:rPr>
-          <w:rFonts w:ascii="Bahnschrift Light Condensed" w:hAnsi="Bahnschrift Light Condensed"/>
-          <w:sz w:val="44"/>
-          <w:szCs w:val="44"/>
-        </w:rPr>
-        <w:t>t</w:t>
-      </w:r>
-      <w:r>
-        <w:rPr>
-          <w:rFonts w:ascii="Bahnschrift Light Condensed" w:hAnsi="Bahnschrift Light Condensed"/>
-          <w:sz w:val="44"/>
-          <w:szCs w:val="44"/>
-        </w:rPr>
-        <w:t xml:space="preserve">rás dos </w:t>
-      </w:r>
-      <w:r>
-        <w:rPr>
-          <w:rFonts w:ascii="Bahnschrift Light Condensed" w:hAnsi="Bahnschrift Light Condensed"/>
-          <w:sz w:val="44"/>
-          <w:szCs w:val="44"/>
-        </w:rPr>
-        <w:t>a</w:t>
-      </w:r>
-      <w:r>
-        <w:rPr>
-          <w:rFonts w:ascii="Bahnschrift Light Condensed" w:hAnsi="Bahnschrift Light Condensed"/>
-          <w:sz w:val="44"/>
-          <w:szCs w:val="44"/>
-        </w:rPr>
-        <w:t>taques</w:t>
+        <w:t>Desvendando a engenharia social e a psicologia por trás dos ataques</w:t>
       </w:r>
     </w:p>
     <w:p/>
@@ -510,7 +362,7 @@
     <w:p>
       <w:r>
         <w:pict w14:anchorId="3C496392">
-          <v:rect id="_x0000_i1037" style="width:0;height:1.5pt" o:hralign="center" o:hrstd="t" o:hr="t" fillcolor="#a0a0a0" stroked="f"/>
+          <v:rect id="_x0000_i1025" style="width:0;height:1.5pt" o:hralign="center" o:hrstd="t" o:hr="t" fillcolor="#a0a0a0" stroked="f"/>
         </w:pict>
       </w:r>
     </w:p>
@@ -883,7 +735,7 @@
         </w:rPr>
         <w:lastRenderedPageBreak/>
         <w:drawing>
-          <wp:anchor distT="0" distB="0" distL="114300" distR="114300" simplePos="0" relativeHeight="251659264" behindDoc="0" locked="0" layoutInCell="1" allowOverlap="1" wp14:anchorId="7E88196B" wp14:editId="777CDFC6">
+          <wp:anchor distT="0" distB="0" distL="114300" distR="114300" simplePos="0" relativeHeight="251659264" behindDoc="0" locked="0" layoutInCell="1" allowOverlap="1" wp14:anchorId="7E88196B" wp14:editId="7C517989">
             <wp:simplePos x="0" y="0"/>
             <wp:positionH relativeFrom="page">
               <wp:align>right</wp:align>
@@ -891,8 +743,8 @@
             <wp:positionV relativeFrom="paragraph">
               <wp:posOffset>-899795</wp:posOffset>
             </wp:positionV>
-            <wp:extent cx="3638550" cy="10682672"/>
-            <wp:effectExtent l="0" t="0" r="0" b="4445"/>
+            <wp:extent cx="3638527" cy="9748911"/>
+            <wp:effectExtent l="0" t="0" r="635" b="5080"/>
             <wp:wrapNone/>
             <wp:docPr id="263314589" name="Imagem 3" descr="Homem tirando foto de si mesmo em frente ao computador&#10;&#10;O conteúdo gerado por IA pode estar incorreto."/>
             <wp:cNvGraphicFramePr>
@@ -913,7 +765,7 @@
                         </a:ext>
                       </a:extLst>
                     </a:blip>
-                    <a:srcRect l="18139" r="35159"/>
+                    <a:srcRect l="18139" r="35159" b="8740"/>
                     <a:stretch>
                       <a:fillRect/>
                     </a:stretch>
@@ -921,7 +773,7 @@
                   <pic:spPr bwMode="auto">
                     <a:xfrm>
                       <a:off x="0" y="0"/>
-                      <a:ext cx="3638550" cy="10682672"/>
+                      <a:ext cx="3638550" cy="9748972"/>
                     </a:xfrm>
                     <a:prstGeom prst="rect">
                       <a:avLst/>
@@ -1784,177 +1636,6 @@
       <w:pPr>
         <w:jc w:val="both"/>
       </w:pPr>
-    </w:p>
-    <w:p>
-      <w:pPr>
-        <w:pStyle w:val="PargrafodaLista"/>
-        <w:numPr>
-          <w:ilvl w:val="0"/>
-          <w:numId w:val="4"/>
-        </w:numPr>
-        <w:ind w:left="284" w:hanging="284"/>
-        <w:jc w:val="both"/>
-        <w:rPr>
-          <w:rFonts w:ascii="Bahnschrift Light Condensed" w:hAnsi="Bahnschrift Light Condensed"/>
-          <w:b/>
-          <w:bCs/>
-          <w:sz w:val="32"/>
-          <w:szCs w:val="32"/>
-        </w:rPr>
-      </w:pPr>
-      <w:r>
-        <w:rPr>
-          <w:rFonts w:ascii="Bahnschrift Light Condensed" w:hAnsi="Bahnschrift Light Condensed"/>
-          <w:b/>
-          <w:bCs/>
-          <w:sz w:val="32"/>
-          <w:szCs w:val="32"/>
-        </w:rPr>
-        <w:t xml:space="preserve">Cenários </w:t>
-      </w:r>
-      <w:r>
-        <w:rPr>
-          <w:rFonts w:ascii="Bahnschrift Light Condensed" w:hAnsi="Bahnschrift Light Condensed"/>
-          <w:b/>
-          <w:bCs/>
-          <w:sz w:val="32"/>
-          <w:szCs w:val="32"/>
-        </w:rPr>
-        <w:t>p</w:t>
-      </w:r>
-      <w:r>
-        <w:rPr>
-          <w:rFonts w:ascii="Bahnschrift Light Condensed" w:hAnsi="Bahnschrift Light Condensed"/>
-          <w:b/>
-          <w:bCs/>
-          <w:sz w:val="32"/>
-          <w:szCs w:val="32"/>
-        </w:rPr>
-        <w:t xml:space="preserve">ráticos de </w:t>
-      </w:r>
-      <w:r>
-        <w:rPr>
-          <w:rFonts w:ascii="Bahnschrift Light Condensed" w:hAnsi="Bahnschrift Light Condensed"/>
-          <w:b/>
-          <w:bCs/>
-          <w:sz w:val="32"/>
-          <w:szCs w:val="32"/>
-        </w:rPr>
-        <w:t>m</w:t>
-      </w:r>
-      <w:r>
-        <w:rPr>
-          <w:rFonts w:ascii="Bahnschrift Light Condensed" w:hAnsi="Bahnschrift Light Condensed"/>
-          <w:b/>
-          <w:bCs/>
-          <w:sz w:val="32"/>
-          <w:szCs w:val="32"/>
-        </w:rPr>
-        <w:t xml:space="preserve">anipulação no </w:t>
-      </w:r>
-      <w:r>
-        <w:rPr>
-          <w:rFonts w:ascii="Bahnschrift Light Condensed" w:hAnsi="Bahnschrift Light Condensed"/>
-          <w:b/>
-          <w:bCs/>
-          <w:sz w:val="32"/>
-          <w:szCs w:val="32"/>
-        </w:rPr>
-        <w:t>d</w:t>
-      </w:r>
-      <w:r>
-        <w:rPr>
-          <w:rFonts w:ascii="Bahnschrift Light Condensed" w:hAnsi="Bahnschrift Light Condensed"/>
-          <w:b/>
-          <w:bCs/>
-          <w:sz w:val="32"/>
-          <w:szCs w:val="32"/>
-        </w:rPr>
-        <w:t xml:space="preserve">ia a </w:t>
-      </w:r>
-      <w:r>
-        <w:rPr>
-          <w:rFonts w:ascii="Bahnschrift Light Condensed" w:hAnsi="Bahnschrift Light Condensed"/>
-          <w:b/>
-          <w:bCs/>
-          <w:sz w:val="32"/>
-          <w:szCs w:val="32"/>
-        </w:rPr>
-        <w:t>d</w:t>
-      </w:r>
-      <w:r>
-        <w:rPr>
-          <w:rFonts w:ascii="Bahnschrift Light Condensed" w:hAnsi="Bahnschrift Light Condensed"/>
-          <w:b/>
-          <w:bCs/>
-          <w:sz w:val="32"/>
-          <w:szCs w:val="32"/>
-        </w:rPr>
-        <w:t>ia</w:t>
-      </w:r>
-    </w:p>
-    <w:p>
-      <w:pPr>
-        <w:jc w:val="both"/>
-        <w:rPr>
-          <w:rFonts w:ascii="Bahnschrift Light Condensed" w:hAnsi="Bahnschrift Light Condensed"/>
-          <w:b/>
-          <w:bCs/>
-          <w:sz w:val="32"/>
-          <w:szCs w:val="32"/>
-        </w:rPr>
-      </w:pPr>
-    </w:p>
-    <w:p>
-      <w:pPr>
-        <w:ind w:firstLine="708"/>
-        <w:jc w:val="both"/>
-      </w:pPr>
-    </w:p>
-    <w:p>
-      <w:pPr>
-        <w:ind w:firstLine="708"/>
-        <w:jc w:val="both"/>
-        <w:sectPr>
-          <w:type w:val="continuous"/>
-          <w:pgSz w:w="11906" w:h="16838"/>
-          <w:pgMar w:top="1417" w:right="1701" w:bottom="1417" w:left="1701" w:header="708" w:footer="708" w:gutter="0"/>
-          <w:cols w:num="2" w:space="708"/>
-          <w:docGrid w:linePitch="360"/>
-        </w:sectPr>
-      </w:pPr>
-    </w:p>
-    <w:p>
-      <w:pPr>
-        <w:ind w:right="-1"/>
-        <w:jc w:val="both"/>
-      </w:pPr>
-    </w:p>
-    <w:p>
-      <w:pPr>
-        <w:ind w:right="-1"/>
-        <w:jc w:val="both"/>
-        <w:sectPr>
-          <w:type w:val="continuous"/>
-          <w:pgSz w:w="11906" w:h="16838"/>
-          <w:pgMar w:top="1417" w:right="1701" w:bottom="1417" w:left="1701" w:header="708" w:footer="708" w:gutter="0"/>
-          <w:cols w:num="2" w:space="708"/>
-          <w:docGrid w:linePitch="360"/>
-        </w:sectPr>
-      </w:pPr>
-    </w:p>
-    <w:p>
-      <w:pPr>
-        <w:ind w:right="2550"/>
-        <w:jc w:val="both"/>
-        <w:sectPr>
-          <w:type w:val="continuous"/>
-          <w:pgSz w:w="11906" w:h="16838"/>
-          <w:pgMar w:top="1417" w:right="1701" w:bottom="1417" w:left="1701" w:header="708" w:footer="708" w:gutter="0"/>
-          <w:cols w:space="708"/>
-          <w:docGrid w:linePitch="360"/>
-        </w:sectPr>
-      </w:pPr>
       <w:r>
         <w:rPr>
           <w:b/>
@@ -1962,15 +1643,15 @@
           <w:noProof/>
         </w:rPr>
         <w:drawing>
-          <wp:anchor distT="0" distB="0" distL="114300" distR="114300" simplePos="0" relativeHeight="251660288" behindDoc="0" locked="0" layoutInCell="1" allowOverlap="1" wp14:anchorId="197242DE" wp14:editId="3DE6EFB8">
+          <wp:anchor distT="0" distB="0" distL="114300" distR="114300" simplePos="0" relativeHeight="251660288" behindDoc="0" locked="0" layoutInCell="1" allowOverlap="1" wp14:anchorId="197242DE" wp14:editId="70DEFD34">
             <wp:simplePos x="0" y="0"/>
             <wp:positionH relativeFrom="page">
-              <wp:align>right</wp:align>
+              <wp:posOffset>3179298</wp:posOffset>
             </wp:positionH>
             <wp:positionV relativeFrom="paragraph">
-              <wp:posOffset>132911</wp:posOffset>
+              <wp:posOffset>246890</wp:posOffset>
             </wp:positionV>
-            <wp:extent cx="3656720" cy="5986326"/>
+            <wp:extent cx="4380572" cy="7171326"/>
             <wp:effectExtent l="0" t="0" r="0" b="0"/>
             <wp:wrapNone/>
             <wp:docPr id="825563842" name="Imagem 5" descr="Imagem em preto e branco de homem em pé&#10;&#10;O conteúdo gerado por IA pode estar incorreto."/>
@@ -2012,7 +1693,7 @@
                   <pic:spPr bwMode="auto">
                     <a:xfrm flipH="1">
                       <a:off x="0" y="0"/>
-                      <a:ext cx="3656720" cy="5986326"/>
+                      <a:ext cx="4386228" cy="7180586"/>
                     </a:xfrm>
                     <a:prstGeom prst="rect">
                       <a:avLst/>
@@ -2038,6 +1719,177 @@
           </wp:anchor>
         </w:drawing>
       </w:r>
+    </w:p>
+    <w:p>
+      <w:pPr>
+        <w:pStyle w:val="PargrafodaLista"/>
+        <w:numPr>
+          <w:ilvl w:val="0"/>
+          <w:numId w:val="4"/>
+        </w:numPr>
+        <w:ind w:left="284" w:hanging="284"/>
+        <w:jc w:val="both"/>
+        <w:rPr>
+          <w:rFonts w:ascii="Bahnschrift Light Condensed" w:hAnsi="Bahnschrift Light Condensed"/>
+          <w:b/>
+          <w:bCs/>
+          <w:sz w:val="32"/>
+          <w:szCs w:val="32"/>
+        </w:rPr>
+      </w:pPr>
+      <w:r>
+        <w:rPr>
+          <w:rFonts w:ascii="Bahnschrift Light Condensed" w:hAnsi="Bahnschrift Light Condensed"/>
+          <w:b/>
+          <w:bCs/>
+          <w:sz w:val="32"/>
+          <w:szCs w:val="32"/>
+        </w:rPr>
+        <w:t xml:space="preserve">Cenários </w:t>
+      </w:r>
+      <w:r>
+        <w:rPr>
+          <w:rFonts w:ascii="Bahnschrift Light Condensed" w:hAnsi="Bahnschrift Light Condensed"/>
+          <w:b/>
+          <w:bCs/>
+          <w:sz w:val="32"/>
+          <w:szCs w:val="32"/>
+        </w:rPr>
+        <w:t>p</w:t>
+      </w:r>
+      <w:r>
+        <w:rPr>
+          <w:rFonts w:ascii="Bahnschrift Light Condensed" w:hAnsi="Bahnschrift Light Condensed"/>
+          <w:b/>
+          <w:bCs/>
+          <w:sz w:val="32"/>
+          <w:szCs w:val="32"/>
+        </w:rPr>
+        <w:t xml:space="preserve">ráticos de </w:t>
+      </w:r>
+      <w:r>
+        <w:rPr>
+          <w:rFonts w:ascii="Bahnschrift Light Condensed" w:hAnsi="Bahnschrift Light Condensed"/>
+          <w:b/>
+          <w:bCs/>
+          <w:sz w:val="32"/>
+          <w:szCs w:val="32"/>
+        </w:rPr>
+        <w:t>m</w:t>
+      </w:r>
+      <w:r>
+        <w:rPr>
+          <w:rFonts w:ascii="Bahnschrift Light Condensed" w:hAnsi="Bahnschrift Light Condensed"/>
+          <w:b/>
+          <w:bCs/>
+          <w:sz w:val="32"/>
+          <w:szCs w:val="32"/>
+        </w:rPr>
+        <w:t xml:space="preserve">anipulação no </w:t>
+      </w:r>
+      <w:r>
+        <w:rPr>
+          <w:rFonts w:ascii="Bahnschrift Light Condensed" w:hAnsi="Bahnschrift Light Condensed"/>
+          <w:b/>
+          <w:bCs/>
+          <w:sz w:val="32"/>
+          <w:szCs w:val="32"/>
+        </w:rPr>
+        <w:t>d</w:t>
+      </w:r>
+      <w:r>
+        <w:rPr>
+          <w:rFonts w:ascii="Bahnschrift Light Condensed" w:hAnsi="Bahnschrift Light Condensed"/>
+          <w:b/>
+          <w:bCs/>
+          <w:sz w:val="32"/>
+          <w:szCs w:val="32"/>
+        </w:rPr>
+        <w:t xml:space="preserve">ia a </w:t>
+      </w:r>
+      <w:r>
+        <w:rPr>
+          <w:rFonts w:ascii="Bahnschrift Light Condensed" w:hAnsi="Bahnschrift Light Condensed"/>
+          <w:b/>
+          <w:bCs/>
+          <w:sz w:val="32"/>
+          <w:szCs w:val="32"/>
+        </w:rPr>
+        <w:t>d</w:t>
+      </w:r>
+      <w:r>
+        <w:rPr>
+          <w:rFonts w:ascii="Bahnschrift Light Condensed" w:hAnsi="Bahnschrift Light Condensed"/>
+          <w:b/>
+          <w:bCs/>
+          <w:sz w:val="32"/>
+          <w:szCs w:val="32"/>
+        </w:rPr>
+        <w:t>ia</w:t>
+      </w:r>
+    </w:p>
+    <w:p>
+      <w:pPr>
+        <w:jc w:val="both"/>
+        <w:rPr>
+          <w:rFonts w:ascii="Bahnschrift Light Condensed" w:hAnsi="Bahnschrift Light Condensed"/>
+          <w:b/>
+          <w:bCs/>
+          <w:sz w:val="32"/>
+          <w:szCs w:val="32"/>
+        </w:rPr>
+      </w:pPr>
+    </w:p>
+    <w:p>
+      <w:pPr>
+        <w:ind w:firstLine="708"/>
+        <w:jc w:val="both"/>
+      </w:pPr>
+    </w:p>
+    <w:p>
+      <w:pPr>
+        <w:ind w:firstLine="708"/>
+        <w:jc w:val="both"/>
+        <w:sectPr>
+          <w:type w:val="continuous"/>
+          <w:pgSz w:w="11906" w:h="16838"/>
+          <w:pgMar w:top="1417" w:right="1701" w:bottom="1417" w:left="1701" w:header="708" w:footer="708" w:gutter="0"/>
+          <w:cols w:num="2" w:space="708"/>
+          <w:docGrid w:linePitch="360"/>
+        </w:sectPr>
+      </w:pPr>
+    </w:p>
+    <w:p>
+      <w:pPr>
+        <w:ind w:right="-1"/>
+        <w:jc w:val="both"/>
+      </w:pPr>
+    </w:p>
+    <w:p>
+      <w:pPr>
+        <w:ind w:right="-1"/>
+        <w:jc w:val="both"/>
+        <w:sectPr>
+          <w:type w:val="continuous"/>
+          <w:pgSz w:w="11906" w:h="16838"/>
+          <w:pgMar w:top="1417" w:right="1701" w:bottom="1417" w:left="1701" w:header="708" w:footer="708" w:gutter="0"/>
+          <w:cols w:num="2" w:space="708"/>
+          <w:docGrid w:linePitch="360"/>
+        </w:sectPr>
+      </w:pPr>
+    </w:p>
+    <w:p>
+      <w:pPr>
+        <w:ind w:right="2834"/>
+        <w:jc w:val="both"/>
+        <w:sectPr>
+          <w:type w:val="continuous"/>
+          <w:pgSz w:w="11906" w:h="16838"/>
+          <w:pgMar w:top="1417" w:right="1701" w:bottom="1417" w:left="1701" w:header="708" w:footer="708" w:gutter="0"/>
+          <w:cols w:space="708"/>
+          <w:docGrid w:linePitch="360"/>
+        </w:sectPr>
+      </w:pPr>
       <w:r>
         <w:t>Os ataques de Engenharia Social se manifestam em diversas plataformas, adaptando-se ao canal para maximizar a eficácia da manipulação psicológic</w:t>
       </w:r>
@@ -3395,7 +3247,7 @@
       </w:pPr>
       <w:r>
         <w:pict w14:anchorId="667DAB82">
-          <v:rect id="_x0000_i1038" style="width:0;height:1.5pt" o:hralign="center" o:hrstd="t" o:hr="t" fillcolor="#a0a0a0" stroked="f"/>
+          <v:rect id="_x0000_i1026" style="width:0;height:1.5pt" o:hralign="center" o:hrstd="t" o:hr="t" fillcolor="#a0a0a0" stroked="f"/>
         </w:pict>
       </w:r>
     </w:p>
@@ -3536,16 +3388,16 @@
         <w:szCs w:val="32"/>
       </w:rPr>
       <w:drawing>
-        <wp:anchor distT="0" distB="0" distL="114300" distR="114300" simplePos="0" relativeHeight="251658240" behindDoc="1" locked="0" layoutInCell="1" allowOverlap="1" wp14:anchorId="52F4AC99" wp14:editId="6919D506">
+        <wp:anchor distT="0" distB="0" distL="114300" distR="114300" simplePos="0" relativeHeight="251659264" behindDoc="1" locked="0" layoutInCell="1" allowOverlap="1" wp14:anchorId="5B0C4A7C" wp14:editId="294C28C6">
           <wp:simplePos x="0" y="0"/>
-          <wp:positionH relativeFrom="margin">
-            <wp:posOffset>516841</wp:posOffset>
+          <wp:positionH relativeFrom="page">
+            <wp:align>center</wp:align>
           </wp:positionH>
           <wp:positionV relativeFrom="paragraph">
-            <wp:posOffset>-167005</wp:posOffset>
+            <wp:posOffset>-63305</wp:posOffset>
           </wp:positionV>
-          <wp:extent cx="1243183" cy="689135"/>
-          <wp:effectExtent l="0" t="0" r="0" b="0"/>
+          <wp:extent cx="914400" cy="506880"/>
+          <wp:effectExtent l="0" t="0" r="0" b="7620"/>
           <wp:wrapNone/>
           <wp:docPr id="137675112" name="Imagem 6" descr="Diagrama&#10;&#10;O conteúdo gerado por IA pode estar incorreto."/>
           <wp:cNvGraphicFramePr>
@@ -3574,7 +3426,7 @@
                 <pic:spPr bwMode="auto">
                   <a:xfrm>
                     <a:off x="0" y="0"/>
-                    <a:ext cx="1243183" cy="689135"/>
+                    <a:ext cx="914400" cy="506880"/>
                   </a:xfrm>
                   <a:prstGeom prst="rect">
                     <a:avLst/>
@@ -4817,6 +4669,7 @@
   <w:style w:type="character" w:default="1" w:styleId="Fontepargpadro">
     <w:name w:val="Default Paragraph Font"/>
     <w:uiPriority w:val="1"/>
+    <w:semiHidden/>
     <w:unhideWhenUsed/>
   </w:style>
   <w:style w:type="table" w:default="1" w:styleId="Tabelanormal">

</xml_diff>